<commit_message>
Changes david before tests
</commit_message>
<xml_diff>
--- a/between stages.docx
+++ b/between stages.docx
@@ -5,12 +5,14 @@
     <w:p>
       <w:pPr>
         <w:rPr>
-          <w:sz w:val="28"/>
-          <w:szCs w:val="28"/>
-        </w:rPr>
-      </w:pPr>
-      <w:r>
-        <w:rPr>
+          <w:strike/>
+          <w:sz w:val="28"/>
+          <w:szCs w:val="28"/>
+        </w:rPr>
+      </w:pPr>
+      <w:r>
+        <w:rPr>
+          <w:strike/>
           <w:sz w:val="28"/>
           <w:szCs w:val="28"/>
         </w:rPr>
@@ -19,6 +21,7 @@
       <w:proofErr w:type="gramStart"/>
       <w:r>
         <w:rPr>
+          <w:strike/>
           <w:sz w:val="28"/>
           <w:szCs w:val="28"/>
         </w:rPr>
@@ -27,6 +30,7 @@
       <w:proofErr w:type="gramEnd"/>
       <w:r>
         <w:rPr>
+          <w:strike/>
           <w:sz w:val="28"/>
           <w:szCs w:val="28"/>
         </w:rPr>
@@ -35,6 +39,7 @@
       <w:proofErr w:type="gramStart"/>
       <w:r>
         <w:rPr>
+          <w:strike/>
           <w:sz w:val="28"/>
           <w:szCs w:val="28"/>
         </w:rPr>
@@ -43,6 +48,7 @@
       <w:proofErr w:type="gramEnd"/>
       <w:r>
         <w:rPr>
+          <w:strike/>
           <w:sz w:val="28"/>
           <w:szCs w:val="28"/>
         </w:rPr>
@@ -94,69 +100,7 @@
           <w:sz w:val="28"/>
           <w:szCs w:val="28"/>
         </w:rPr>
-        <w:t>execution</w:t>
-      </w:r>
-      <w:proofErr w:type="gramEnd"/>
-      <w:r>
-        <w:rPr>
-          <w:sz w:val="28"/>
-          <w:szCs w:val="28"/>
-        </w:rPr>
-        <w:t xml:space="preserve"> should check issue cycle start</w:t>
-      </w:r>
-    </w:p>
-    <w:p>
-      <w:pPr>
-        <w:rPr>
-          <w:sz w:val="28"/>
-          <w:szCs w:val="28"/>
-        </w:rPr>
-      </w:pPr>
-      <w:r>
-        <w:rPr>
-          <w:sz w:val="28"/>
-          <w:szCs w:val="28"/>
-        </w:rPr>
-        <w:t xml:space="preserve">Write-&gt; commit. Commit should check issue cycle start only for </w:t>
-      </w:r>
-      <w:proofErr w:type="spellStart"/>
-      <w:r>
-        <w:rPr>
-          <w:sz w:val="28"/>
-          <w:szCs w:val="28"/>
-        </w:rPr>
-        <w:t>non branch</w:t>
-      </w:r>
-      <w:proofErr w:type="spellEnd"/>
-      <w:r>
-        <w:rPr>
-          <w:sz w:val="28"/>
-          <w:szCs w:val="28"/>
-        </w:rPr>
-        <w:t xml:space="preserve">/st ops. Maybe halt and </w:t>
-      </w:r>
-      <w:proofErr w:type="spellStart"/>
-      <w:r>
-        <w:rPr>
-          <w:sz w:val="28"/>
-          <w:szCs w:val="28"/>
-        </w:rPr>
-        <w:t>unkown</w:t>
-      </w:r>
-      <w:proofErr w:type="spellEnd"/>
-      <w:r>
-        <w:rPr>
-          <w:sz w:val="28"/>
-          <w:szCs w:val="28"/>
-        </w:rPr>
-        <w:t xml:space="preserve"> as</w:t>
-      </w:r>
-      <w:r>
-        <w:rPr>
-          <w:sz w:val="28"/>
-          <w:szCs w:val="28"/>
-        </w:rPr>
-        <w:t xml:space="preserve"> </w:t>
+        <w:t>execu</w:t>
       </w:r>
       <w:bookmarkStart w:id="0" w:name="_GoBack"/>
       <w:bookmarkEnd w:id="0"/>
@@ -165,8 +109,86 @@
           <w:sz w:val="28"/>
           <w:szCs w:val="28"/>
         </w:rPr>
+        <w:t>tion</w:t>
+      </w:r>
+      <w:proofErr w:type="gramEnd"/>
+      <w:r>
+        <w:rPr>
+          <w:sz w:val="28"/>
+          <w:szCs w:val="28"/>
+        </w:rPr>
+        <w:t xml:space="preserve"> should check issue cycle start</w:t>
+      </w:r>
+    </w:p>
+    <w:p>
+      <w:pPr>
+        <w:rPr>
+          <w:sz w:val="28"/>
+          <w:szCs w:val="28"/>
+        </w:rPr>
+      </w:pPr>
+      <w:r>
+        <w:rPr>
+          <w:sz w:val="28"/>
+          <w:szCs w:val="28"/>
+        </w:rPr>
+        <w:t xml:space="preserve">Write-&gt; commit. Commit should check issue cycle start only for </w:t>
+      </w:r>
+      <w:proofErr w:type="spellStart"/>
+      <w:r>
+        <w:rPr>
+          <w:sz w:val="28"/>
+          <w:szCs w:val="28"/>
+        </w:rPr>
+        <w:t>non branch</w:t>
+      </w:r>
+      <w:proofErr w:type="spellEnd"/>
+      <w:r>
+        <w:rPr>
+          <w:sz w:val="28"/>
+          <w:szCs w:val="28"/>
+        </w:rPr>
+        <w:t xml:space="preserve">/st ops. </w:t>
+      </w:r>
+      <w:proofErr w:type="gramStart"/>
+      <w:r>
+        <w:rPr>
+          <w:sz w:val="28"/>
+          <w:szCs w:val="28"/>
+        </w:rPr>
+        <w:t xml:space="preserve">Maybe halt and </w:t>
+      </w:r>
+      <w:proofErr w:type="spellStart"/>
+      <w:r>
+        <w:rPr>
+          <w:sz w:val="28"/>
+          <w:szCs w:val="28"/>
+        </w:rPr>
+        <w:t>unkown</w:t>
+      </w:r>
+      <w:proofErr w:type="spellEnd"/>
+      <w:r>
+        <w:rPr>
+          <w:sz w:val="28"/>
+          <w:szCs w:val="28"/>
+        </w:rPr>
+        <w:t xml:space="preserve"> as</w:t>
+      </w:r>
+      <w:r>
+        <w:rPr>
+          <w:sz w:val="28"/>
+          <w:szCs w:val="28"/>
+        </w:rPr>
+        <w:t xml:space="preserve"> </w:t>
+      </w:r>
+      <w:r>
+        <w:rPr>
+          <w:sz w:val="28"/>
+          <w:szCs w:val="28"/>
+        </w:rPr>
         <w:t>well.</w:t>
       </w:r>
+      <w:proofErr w:type="gramEnd"/>
     </w:p>
     <w:p>
       <w:pPr>
@@ -189,11 +211,20 @@
           <w:sz w:val="28"/>
           <w:szCs w:val="28"/>
         </w:rPr>
-        <w:t xml:space="preserve"> – </w:t>
+        <w:t xml:space="preserve"> </w:t>
+      </w:r>
+      <w:r>
+        <w:rPr>
+          <w:strike/>
+          <w:sz w:val="28"/>
+          <w:szCs w:val="28"/>
+        </w:rPr>
+        <w:t xml:space="preserve">– </w:t>
       </w:r>
       <w:proofErr w:type="gramStart"/>
       <w:r>
         <w:rPr>
+          <w:strike/>
           <w:sz w:val="28"/>
           <w:szCs w:val="28"/>
         </w:rPr>
@@ -202,6 +233,7 @@
       <w:proofErr w:type="gramEnd"/>
       <w:r>
         <w:rPr>
+          <w:strike/>
           <w:sz w:val="28"/>
           <w:szCs w:val="28"/>
         </w:rPr>
@@ -210,6 +242,7 @@
       <w:proofErr w:type="gramStart"/>
       <w:r>
         <w:rPr>
+          <w:strike/>
           <w:sz w:val="28"/>
           <w:szCs w:val="28"/>
         </w:rPr>
@@ -218,6 +251,7 @@
       <w:proofErr w:type="gramEnd"/>
       <w:r>
         <w:rPr>
+          <w:strike/>
           <w:sz w:val="28"/>
           <w:szCs w:val="28"/>
         </w:rPr>
@@ -226,6 +260,7 @@
       <w:proofErr w:type="spellStart"/>
       <w:r>
         <w:rPr>
+          <w:strike/>
           <w:sz w:val="28"/>
           <w:szCs w:val="28"/>
         </w:rPr>
@@ -234,6 +269,7 @@
       <w:proofErr w:type="spellEnd"/>
       <w:r>
         <w:rPr>
+          <w:strike/>
           <w:sz w:val="28"/>
           <w:szCs w:val="28"/>
         </w:rPr>
@@ -242,6 +278,7 @@
       <w:proofErr w:type="spellStart"/>
       <w:r>
         <w:rPr>
+          <w:strike/>
           <w:sz w:val="28"/>
           <w:szCs w:val="28"/>
         </w:rPr>
@@ -250,10 +287,18 @@
       <w:proofErr w:type="spellEnd"/>
       <w:r>
         <w:rPr>
-          <w:sz w:val="28"/>
-          <w:szCs w:val="28"/>
-        </w:rPr>
-        <w:t xml:space="preserve"> stat in between. </w:t>
+          <w:strike/>
+          <w:sz w:val="28"/>
+          <w:szCs w:val="28"/>
+        </w:rPr>
+        <w:t xml:space="preserve"> stat in between.</w:t>
+      </w:r>
+      <w:r>
+        <w:rPr>
+          <w:sz w:val="28"/>
+          <w:szCs w:val="28"/>
+        </w:rPr>
+        <w:t xml:space="preserve"> </w:t>
       </w:r>
     </w:p>
     <w:p>
@@ -341,10 +386,21 @@
           <w:sz w:val="28"/>
           <w:szCs w:val="28"/>
         </w:rPr>
-        <w:t xml:space="preserve"> in exec: </w:t>
-      </w:r>
-      <w:r>
-        <w:rPr>
+        <w:t xml:space="preserve"> in exec</w:t>
+      </w:r>
+      <w:r>
+        <w:rPr>
+          <w:b/>
+          <w:bCs/>
+          <w:strike/>
+          <w:sz w:val="28"/>
+          <w:szCs w:val="28"/>
+        </w:rPr>
+        <w:t xml:space="preserve">: </w:t>
+      </w:r>
+      <w:r>
+        <w:rPr>
+          <w:strike/>
           <w:sz w:val="28"/>
           <w:szCs w:val="28"/>
         </w:rPr>
@@ -354,6 +410,7 @@
       <w:proofErr w:type="gramStart"/>
       <w:r>
         <w:rPr>
+          <w:strike/>
           <w:sz w:val="28"/>
           <w:szCs w:val="28"/>
         </w:rPr>
@@ -362,6 +419,7 @@
       <w:proofErr w:type="spellEnd"/>
       <w:r>
         <w:rPr>
+          <w:strike/>
           <w:sz w:val="28"/>
           <w:szCs w:val="28"/>
         </w:rPr>
@@ -370,6 +428,7 @@
       <w:proofErr w:type="gramEnd"/>
       <w:r>
         <w:rPr>
+          <w:strike/>
           <w:sz w:val="28"/>
           <w:szCs w:val="28"/>
         </w:rPr>
@@ -378,6 +437,7 @@
       <w:proofErr w:type="spellStart"/>
       <w:r>
         <w:rPr>
+          <w:strike/>
           <w:sz w:val="28"/>
           <w:szCs w:val="28"/>
         </w:rPr>
@@ -386,6 +446,7 @@
       <w:proofErr w:type="spellEnd"/>
       <w:r>
         <w:rPr>
+          <w:strike/>
           <w:sz w:val="28"/>
           <w:szCs w:val="28"/>
         </w:rPr>
@@ -394,6 +455,7 @@
       <w:proofErr w:type="spellStart"/>
       <w:r>
         <w:rPr>
+          <w:strike/>
           <w:sz w:val="28"/>
           <w:szCs w:val="28"/>
         </w:rPr>
@@ -402,6 +464,7 @@
       <w:proofErr w:type="spellEnd"/>
       <w:r>
         <w:rPr>
+          <w:strike/>
           <w:sz w:val="28"/>
           <w:szCs w:val="28"/>
         </w:rPr>
@@ -410,6 +473,7 @@
       <w:proofErr w:type="spellStart"/>
       <w:r>
         <w:rPr>
+          <w:strike/>
           <w:sz w:val="28"/>
           <w:szCs w:val="28"/>
         </w:rPr>
@@ -418,6 +482,7 @@
       <w:proofErr w:type="spellEnd"/>
       <w:r>
         <w:rPr>
+          <w:strike/>
           <w:sz w:val="28"/>
           <w:szCs w:val="28"/>
         </w:rPr>
@@ -426,6 +491,7 @@
       <w:proofErr w:type="gramStart"/>
       <w:r>
         <w:rPr>
+          <w:strike/>
           <w:sz w:val="28"/>
           <w:szCs w:val="28"/>
         </w:rPr>
@@ -434,10 +500,18 @@
       <w:proofErr w:type="gramEnd"/>
       <w:r>
         <w:rPr>
-          <w:sz w:val="28"/>
-          <w:szCs w:val="28"/>
-        </w:rPr>
-        <w:t xml:space="preserve"> check if there’s another reference.</w:t>
+          <w:strike/>
+          <w:sz w:val="28"/>
+          <w:szCs w:val="28"/>
+        </w:rPr>
+        <w:t xml:space="preserve"> check if there’s another reference</w:t>
+      </w:r>
+      <w:r>
+        <w:rPr>
+          <w:sz w:val="28"/>
+          <w:szCs w:val="28"/>
+        </w:rPr>
+        <w:t>.</w:t>
       </w:r>
     </w:p>
     <w:p>
@@ -759,12 +833,14 @@
     <w:p>
       <w:pPr>
         <w:rPr>
-          <w:sz w:val="28"/>
-          <w:szCs w:val="28"/>
-        </w:rPr>
-      </w:pPr>
-      <w:r>
-        <w:rPr>
+          <w:strike/>
+          <w:sz w:val="28"/>
+          <w:szCs w:val="28"/>
+        </w:rPr>
+      </w:pPr>
+      <w:r>
+        <w:rPr>
+          <w:strike/>
           <w:sz w:val="28"/>
           <w:szCs w:val="28"/>
         </w:rPr>
@@ -773,6 +849,7 @@
       <w:proofErr w:type="gramStart"/>
       <w:r>
         <w:rPr>
+          <w:strike/>
           <w:sz w:val="28"/>
           <w:szCs w:val="28"/>
         </w:rPr>
@@ -781,6 +858,7 @@
       <w:proofErr w:type="gramEnd"/>
       <w:r>
         <w:rPr>
+          <w:strike/>
           <w:sz w:val="28"/>
           <w:szCs w:val="28"/>
         </w:rPr>
@@ -789,6 +867,7 @@
       <w:proofErr w:type="spellStart"/>
       <w:r>
         <w:rPr>
+          <w:strike/>
           <w:sz w:val="28"/>
           <w:szCs w:val="28"/>
         </w:rPr>
@@ -797,21 +876,16 @@
       <w:proofErr w:type="spellEnd"/>
       <w:r>
         <w:rPr>
-          <w:sz w:val="28"/>
-          <w:szCs w:val="28"/>
-        </w:rPr>
-        <w:t xml:space="preserve"> needed?</w:t>
-      </w:r>
-      <w:r>
-        <w:rPr>
-          <w:sz w:val="28"/>
-          <w:szCs w:val="28"/>
-        </w:rPr>
-        <w:t xml:space="preserve"> On write update ROB’s </w:t>
-      </w:r>
-      <w:proofErr w:type="spellStart"/>
-      <w:r>
-        <w:rPr>
+          <w:strike/>
+          <w:sz w:val="28"/>
+          <w:szCs w:val="28"/>
+        </w:rPr>
+        <w:t xml:space="preserve"> needed? On write update ROB’s </w:t>
+      </w:r>
+      <w:proofErr w:type="spellStart"/>
+      <w:r>
+        <w:rPr>
+          <w:strike/>
           <w:sz w:val="28"/>
           <w:szCs w:val="28"/>
         </w:rPr>
@@ -820,6 +894,7 @@
       <w:proofErr w:type="spellEnd"/>
       <w:r>
         <w:rPr>
+          <w:strike/>
           <w:sz w:val="28"/>
           <w:szCs w:val="28"/>
         </w:rPr>
@@ -892,12 +967,14 @@
     <w:p>
       <w:pPr>
         <w:rPr>
-          <w:sz w:val="28"/>
-          <w:szCs w:val="28"/>
-        </w:rPr>
-      </w:pPr>
-      <w:r>
-        <w:rPr>
+          <w:strike/>
+          <w:sz w:val="28"/>
+          <w:szCs w:val="28"/>
+        </w:rPr>
+      </w:pPr>
+      <w:r>
+        <w:rPr>
+          <w:strike/>
           <w:sz w:val="28"/>
           <w:szCs w:val="28"/>
         </w:rPr>
@@ -907,12 +984,14 @@
     <w:p>
       <w:pPr>
         <w:rPr>
-          <w:sz w:val="28"/>
-          <w:szCs w:val="28"/>
-        </w:rPr>
-      </w:pPr>
-      <w:r>
-        <w:rPr>
+          <w:strike/>
+          <w:sz w:val="28"/>
+          <w:szCs w:val="28"/>
+        </w:rPr>
+      </w:pPr>
+      <w:r>
+        <w:rPr>
+          <w:strike/>
           <w:sz w:val="28"/>
           <w:szCs w:val="28"/>
         </w:rPr>
@@ -922,6 +1001,7 @@
       <w:proofErr w:type="gramStart"/>
       <w:r>
         <w:rPr>
+          <w:strike/>
           <w:sz w:val="28"/>
           <w:szCs w:val="28"/>
         </w:rPr>
@@ -930,6 +1010,7 @@
       <w:proofErr w:type="spellEnd"/>
       <w:r>
         <w:rPr>
+          <w:strike/>
           <w:sz w:val="28"/>
           <w:szCs w:val="28"/>
         </w:rPr>
@@ -937,6 +1018,7 @@
       </w:r>
       <w:r>
         <w:rPr>
+          <w:strike/>
           <w:sz w:val="28"/>
           <w:szCs w:val="28"/>
         </w:rPr>
@@ -945,6 +1027,7 @@
       <w:proofErr w:type="gramEnd"/>
       <w:r>
         <w:rPr>
+          <w:strike/>
           <w:sz w:val="28"/>
           <w:szCs w:val="28"/>
         </w:rPr>

</xml_diff>